<commit_message>
doc: change uploading src to forum from textbook module
</commit_message>
<xml_diff>
--- a/doc/02_需求规格说明.docx
+++ b/doc/02_需求规格说明.docx
@@ -2361,6 +2361,11 @@
       </w:r>
     </w:p>
     <w:p>
+      <w:pPr>
+        <w:rPr>
+          <w:rFonts w:hint="eastAsia"/>
+        </w:rPr>
+      </w:pPr>
       <w:r>
         <w:rPr>
           <w:rFonts w:hint="eastAsia"/>
@@ -2380,73 +2385,6 @@
         <w:t>）修改教材信息</w:t>
       </w:r>
     </w:p>
-    <w:p>
-      <w:r>
-        <w:rPr>
-          <w:rFonts w:hint="eastAsia"/>
-        </w:rPr>
-        <w:t>（</w:t>
-      </w:r>
-      <w:r>
-        <w:rPr>
-          <w:rFonts w:hint="eastAsia"/>
-        </w:rPr>
-        <w:t>6</w:t>
-      </w:r>
-      <w:r>
-        <w:rPr>
-          <w:rFonts w:hint="eastAsia"/>
-        </w:rPr>
-        <w:t>）上传教材</w:t>
-      </w:r>
-      <w:r>
-        <w:rPr>
-          <w:rFonts w:hint="eastAsia"/>
-        </w:rPr>
-        <w:t>/</w:t>
-      </w:r>
-      <w:r>
-        <w:rPr>
-          <w:rFonts w:hint="eastAsia"/>
-        </w:rPr>
-        <w:t>课程资源</w:t>
-      </w:r>
-    </w:p>
-    <w:p>
-      <w:r>
-        <w:rPr>
-          <w:rFonts w:hint="eastAsia"/>
-        </w:rPr>
-        <w:t>（</w:t>
-      </w:r>
-      <w:r>
-        <w:rPr>
-          <w:rFonts w:hint="eastAsia"/>
-        </w:rPr>
-        <w:t>7</w:t>
-      </w:r>
-      <w:r>
-        <w:rPr>
-          <w:rFonts w:hint="eastAsia"/>
-        </w:rPr>
-        <w:t>）显示共享教材资料（笔记、</w:t>
-      </w:r>
-      <w:proofErr w:type="gramStart"/>
-      <w:r>
-        <w:rPr>
-          <w:rFonts w:hint="eastAsia"/>
-        </w:rPr>
-        <w:t>其他学习</w:t>
-      </w:r>
-      <w:proofErr w:type="gramEnd"/>
-      <w:r>
-        <w:rPr>
-          <w:rFonts w:hint="eastAsia"/>
-        </w:rPr>
-        <w:t>资料等）</w:t>
-      </w:r>
-    </w:p>
-    <w:p/>
     <w:p>
       <w:pPr>
         <w:numPr>
@@ -2498,6 +2436,7 @@
         <w:rPr>
           <w:rFonts w:hint="eastAsia"/>
         </w:rPr>
+        <w:lastRenderedPageBreak/>
         <w:t>发表评论</w:t>
       </w:r>
     </w:p>
@@ -2577,6 +2516,65 @@
         <w:t>计算用户信用分</w:t>
       </w:r>
     </w:p>
+    <w:p>
+      <w:pPr>
+        <w:pStyle w:val="a"/>
+        <w:numPr>
+          <w:ilvl w:val="0"/>
+          <w:numId w:val="4"/>
+        </w:numPr>
+      </w:pPr>
+      <w:r>
+        <w:rPr>
+          <w:rFonts w:hint="eastAsia"/>
+        </w:rPr>
+        <w:t>上传教材</w:t>
+      </w:r>
+      <w:r>
+        <w:rPr>
+          <w:rFonts w:hint="eastAsia"/>
+        </w:rPr>
+        <w:t>/</w:t>
+      </w:r>
+      <w:r>
+        <w:rPr>
+          <w:rFonts w:hint="eastAsia"/>
+        </w:rPr>
+        <w:t>课程资源</w:t>
+      </w:r>
+    </w:p>
+    <w:p>
+      <w:pPr>
+        <w:pStyle w:val="a"/>
+        <w:numPr>
+          <w:ilvl w:val="0"/>
+          <w:numId w:val="4"/>
+        </w:numPr>
+        <w:rPr>
+          <w:rFonts w:hint="eastAsia"/>
+        </w:rPr>
+      </w:pPr>
+      <w:r>
+        <w:rPr>
+          <w:rFonts w:hint="eastAsia"/>
+        </w:rPr>
+        <w:t>显示共享教材资料（笔记、</w:t>
+      </w:r>
+      <w:proofErr w:type="gramStart"/>
+      <w:r>
+        <w:rPr>
+          <w:rFonts w:hint="eastAsia"/>
+        </w:rPr>
+        <w:t>其他学习</w:t>
+      </w:r>
+      <w:proofErr w:type="gramEnd"/>
+      <w:r>
+        <w:rPr>
+          <w:rFonts w:hint="eastAsia"/>
+        </w:rPr>
+        <w:t>资料等）</w:t>
+      </w:r>
+    </w:p>
     <w:p/>
     <w:p>
       <w:pPr>
@@ -2837,13 +2835,7 @@
       </w:r>
     </w:p>
     <w:p/>
-    <w:p>
-      <w:pPr>
-        <w:rPr>
-          <w:rFonts w:hint="eastAsia"/>
-        </w:rPr>
-      </w:pPr>
-    </w:p>
+    <w:p/>
     <w:p/>
     <w:tbl>
       <w:tblPr>
@@ -2898,7 +2890,6 @@
                 <w:sz w:val="24"/>
                 <w:lang w:bidi="ar"/>
               </w:rPr>
-              <w:lastRenderedPageBreak/>
               <w:t>数据字典中包含的符号</w:t>
             </w:r>
             <w:r>
@@ -3739,7 +3730,7 @@
                 <w:szCs w:val="22"/>
                 <w:lang w:bidi="ar"/>
               </w:rPr>
-              <w:t>教材</w:t>
+              <w:t>教材数据的数据字典</w:t>
             </w:r>
             <w:r>
               <w:rPr>
@@ -3750,40 +3741,8 @@
                 <w:szCs w:val="22"/>
                 <w:lang w:bidi="ar"/>
               </w:rPr>
-              <w:t>数据的数据字典</w:t>
-            </w:r>
-            <w:r>
-              <w:rPr>
-                <w:rFonts w:ascii="宋体" w:hAnsi="宋体" w:cs="宋体" w:hint="eastAsia"/>
-                <w:color w:val="000000"/>
-                <w:kern w:val="0"/>
-                <w:sz w:val="22"/>
-                <w:szCs w:val="22"/>
-                <w:lang w:bidi="ar"/>
-              </w:rPr>
               <w:br/>
-            </w:r>
-            <w:r>
-              <w:rPr>
-                <w:rFonts w:ascii="宋体" w:hAnsi="宋体" w:cs="宋体" w:hint="eastAsia"/>
-                <w:color w:val="000000"/>
-                <w:kern w:val="0"/>
-                <w:sz w:val="22"/>
-                <w:szCs w:val="22"/>
-                <w:lang w:bidi="ar"/>
-              </w:rPr>
-              <w:t>教材</w:t>
-            </w:r>
-            <w:r>
-              <w:rPr>
-                <w:rFonts w:ascii="宋体" w:hAnsi="宋体" w:cs="宋体" w:hint="eastAsia"/>
-                <w:color w:val="000000"/>
-                <w:kern w:val="0"/>
-                <w:sz w:val="22"/>
-                <w:szCs w:val="22"/>
-                <w:lang w:bidi="ar"/>
-              </w:rPr>
-              <w:t>=作者+书名＋</w:t>
+              <w:t>教材=作者+书名＋</w:t>
             </w:r>
             <w:proofErr w:type="spellStart"/>
             <w:r>
@@ -3795,18 +3754,7 @@
                 <w:szCs w:val="22"/>
                 <w:lang w:bidi="ar"/>
               </w:rPr>
-              <w:t>isbn+pubdate+cove</w:t>
-            </w:r>
-            <w:r>
-              <w:rPr>
-                <w:rFonts w:ascii="宋体" w:hAnsi="宋体" w:cs="宋体" w:hint="eastAsia"/>
-                <w:color w:val="000000"/>
-                <w:kern w:val="0"/>
-                <w:sz w:val="22"/>
-                <w:szCs w:val="22"/>
-                <w:lang w:bidi="ar"/>
-              </w:rPr>
-              <w:t>r</w:t>
+              <w:t>isbn+pubdate+cover</w:t>
             </w:r>
             <w:proofErr w:type="spellEnd"/>
           </w:p>
@@ -6981,40 +6929,7 @@
                 <w:szCs w:val="22"/>
                 <w:lang w:bidi="ar"/>
               </w:rPr>
-              <w:t>老师</w:t>
-            </w:r>
-            <w:r>
-              <w:rPr>
-                <w:rFonts w:ascii="宋体" w:hAnsi="宋体" w:cs="宋体" w:hint="eastAsia"/>
-                <w:color w:val="000000"/>
-                <w:kern w:val="0"/>
-                <w:sz w:val="22"/>
-                <w:szCs w:val="22"/>
-                <w:lang w:bidi="ar"/>
-              </w:rPr>
-              <w:t>使用</w:t>
-            </w:r>
-            <w:r>
-              <w:rPr>
-                <w:rFonts w:ascii="宋体" w:hAnsi="宋体" w:cs="宋体" w:hint="eastAsia"/>
-                <w:color w:val="000000"/>
-                <w:kern w:val="0"/>
-                <w:sz w:val="22"/>
-                <w:szCs w:val="22"/>
-                <w:lang w:bidi="ar"/>
-              </w:rPr>
-              <w:t>教材关系</w:t>
-            </w:r>
-            <w:r>
-              <w:rPr>
-                <w:rFonts w:ascii="宋体" w:hAnsi="宋体" w:cs="宋体" w:hint="eastAsia"/>
-                <w:color w:val="000000"/>
-                <w:kern w:val="0"/>
-                <w:sz w:val="22"/>
-                <w:szCs w:val="22"/>
-                <w:lang w:bidi="ar"/>
-              </w:rPr>
-              <w:t>的数据字典</w:t>
+              <w:t>老师使用教材关系的数据字典</w:t>
             </w:r>
             <w:r>
               <w:rPr>
@@ -11829,9 +11744,6 @@
           <w:numId w:val="0"/>
         </w:numPr>
         <w:ind w:left="440"/>
-        <w:rPr>
-          <w:rFonts w:hint="eastAsia"/>
-        </w:rPr>
       </w:pPr>
     </w:p>
     <w:p>

</xml_diff>

<commit_message>
doc: add ER chart and division of labor
</commit_message>
<xml_diff>
--- a/doc/02_需求规格说明.docx
+++ b/doc/02_需求规格说明.docx
@@ -2500,12 +2500,70 @@
       <w:bookmarkEnd w:id="12"/>
     </w:p>
     <w:p>
-      <w:r>
+      <w:pPr>
         <w:rPr>
           <w:rFonts w:hint="eastAsia"/>
         </w:rPr>
+      </w:pPr>
+      <w:r>
+        <w:rPr>
+          <w:rFonts w:hint="eastAsia"/>
+        </w:rPr>
         <w:t>【构建实体关系图】</w:t>
       </w:r>
+    </w:p>
+    <w:p>
+      <w:pPr>
+        <w:rPr>
+          <w:rFonts w:hint="eastAsia" w:eastAsia="宋体"/>
+          <w:lang w:eastAsia="zh-CN"/>
+        </w:rPr>
+      </w:pPr>
+      <w:r>
+        <w:drawing>
+          <wp:inline distT="0" distB="0" distL="114300" distR="114300">
+            <wp:extent cx="5267325" cy="3048000"/>
+            <wp:effectExtent l="0" t="0" r="3175" b="0"/>
+            <wp:docPr id="4" name="图片 1"/>
+            <wp:cNvGraphicFramePr>
+              <a:graphicFrameLocks xmlns:a="http://schemas.openxmlformats.org/drawingml/2006/main" noChangeAspect="1"/>
+            </wp:cNvGraphicFramePr>
+            <a:graphic xmlns:a="http://schemas.openxmlformats.org/drawingml/2006/main">
+              <a:graphicData uri="http://schemas.openxmlformats.org/drawingml/2006/picture">
+                <pic:pic xmlns:pic="http://schemas.openxmlformats.org/drawingml/2006/picture">
+                  <pic:nvPicPr>
+                    <pic:cNvPr id="4" name="图片 1"/>
+                    <pic:cNvPicPr>
+                      <a:picLocks noChangeAspect="1"/>
+                    </pic:cNvPicPr>
+                  </pic:nvPicPr>
+                  <pic:blipFill>
+                    <a:blip r:embed="rId7"/>
+                    <a:stretch>
+                      <a:fillRect/>
+                    </a:stretch>
+                  </pic:blipFill>
+                  <pic:spPr>
+                    <a:xfrm>
+                      <a:off x="0" y="0"/>
+                      <a:ext cx="5267325" cy="3048000"/>
+                    </a:xfrm>
+                    <a:prstGeom prst="rect">
+                      <a:avLst/>
+                    </a:prstGeom>
+                    <a:noFill/>
+                    <a:ln>
+                      <a:noFill/>
+                    </a:ln>
+                  </pic:spPr>
+                </pic:pic>
+              </a:graphicData>
+            </a:graphic>
+          </wp:inline>
+        </w:drawing>
+      </w:r>
+      <w:bookmarkStart w:id="24" w:name="_GoBack"/>
+      <w:bookmarkEnd w:id="24"/>
     </w:p>
     <w:p>
       <w:pPr>
@@ -7831,7 +7889,7 @@
                     </pic:cNvPicPr>
                   </pic:nvPicPr>
                   <pic:blipFill>
-                    <a:blip r:embed="rId7"/>
+                    <a:blip r:embed="rId8"/>
                     <a:stretch>
                       <a:fillRect/>
                     </a:stretch>
@@ -11604,8 +11662,6 @@
         </w:rPr>
         <w:t>学生互动模块（论坛）：用户若想参与投票、发表评论、给评论点赞/点踩，必须已完成注册，且信用分在合格线以上</w:t>
       </w:r>
-      <w:bookmarkStart w:id="24" w:name="_GoBack"/>
-      <w:bookmarkEnd w:id="24"/>
     </w:p>
     <w:p>
       <w:pPr>

</xml_diff>

<commit_message>
doc: modify 01-03 and update 04
</commit_message>
<xml_diff>
--- a/doc/02_需求规格说明.docx
+++ b/doc/02_需求规格说明.docx
@@ -1865,6 +1865,11 @@
       </w:r>
     </w:p>
     <w:p>
+      <w:pPr>
+        <w:rPr>
+          <w:rStyle w:val="11"/>
+        </w:rPr>
+      </w:pPr>
       <w:r>
         <w:fldChar w:fldCharType="begin"/>
       </w:r>
@@ -1886,6 +1891,58 @@
         </w:rPr>
         <w:fldChar w:fldCharType="end"/>
       </w:r>
+    </w:p>
+    <w:p>
+      <w:pPr>
+        <w:rPr>
+          <w:rStyle w:val="11"/>
+        </w:rPr>
+      </w:pPr>
+      <w:r>
+        <w:rPr>
+          <w:rFonts w:hint="eastAsia"/>
+          <w:lang w:val="en-US" w:eastAsia="zh-CN"/>
+        </w:rPr>
+        <w:t>Material UI 官方文档：</w:t>
+      </w:r>
+      <w:r>
+        <w:rPr>
+          <w:rFonts w:hint="eastAsia"/>
+          <w:lang w:val="en-US" w:eastAsia="zh-CN"/>
+        </w:rPr>
+        <w:fldChar w:fldCharType="begin"/>
+      </w:r>
+      <w:r>
+        <w:rPr>
+          <w:rFonts w:hint="eastAsia"/>
+          <w:lang w:val="en-US" w:eastAsia="zh-CN"/>
+        </w:rPr>
+        <w:instrText xml:space="preserve"> HYPERLINK "https://mui.com/material-ui/getting-started/" </w:instrText>
+      </w:r>
+      <w:r>
+        <w:rPr>
+          <w:rFonts w:hint="eastAsia"/>
+          <w:lang w:val="en-US" w:eastAsia="zh-CN"/>
+        </w:rPr>
+        <w:fldChar w:fldCharType="separate"/>
+      </w:r>
+      <w:r>
+        <w:rPr>
+          <w:rStyle w:val="11"/>
+          <w:rFonts w:hint="eastAsia"/>
+          <w:lang w:val="en-US" w:eastAsia="zh-CN"/>
+        </w:rPr>
+        <w:t>https://mui.com/material-ui/getting-started/</w:t>
+      </w:r>
+      <w:r>
+        <w:rPr>
+          <w:rFonts w:hint="eastAsia"/>
+          <w:lang w:val="en-US" w:eastAsia="zh-CN"/>
+        </w:rPr>
+        <w:fldChar w:fldCharType="end"/>
+      </w:r>
+      <w:bookmarkStart w:id="21" w:name="_GoBack"/>
+      <w:bookmarkEnd w:id="21"/>
     </w:p>
     <w:p/>
     <w:p>
@@ -12040,8 +12097,6 @@
         </w:rPr>
         <w:t>李锶）</w:t>
       </w:r>
-      <w:bookmarkStart w:id="21" w:name="_GoBack"/>
-      <w:bookmarkEnd w:id="21"/>
       <w:r>
         <w:rPr>
           <w:rFonts w:hint="eastAsia"/>
@@ -13859,7 +13914,7 @@
     <w:lsdException w:unhideWhenUsed="0" w:uiPriority="0" w:semiHidden="0" w:name="HTML Sample"/>
     <w:lsdException w:unhideWhenUsed="0" w:uiPriority="0" w:semiHidden="0" w:name="HTML Typewriter"/>
     <w:lsdException w:unhideWhenUsed="0" w:uiPriority="0" w:semiHidden="0" w:name="HTML Variable"/>
-    <w:lsdException w:uiPriority="99" w:name="Normal Table"/>
+    <w:lsdException w:qFormat="1" w:uiPriority="99" w:name="Normal Table"/>
     <w:lsdException w:unhideWhenUsed="0" w:uiPriority="0" w:semiHidden="0" w:name="annotation subject"/>
     <w:lsdException w:uiPriority="0" w:name="Table Simple 1"/>
     <w:lsdException w:uiPriority="0" w:name="Table Simple 2"/>
@@ -14075,6 +14130,7 @@
     <w:name w:val="Normal Table"/>
     <w:semiHidden/>
     <w:unhideWhenUsed/>
+    <w:qFormat/>
     <w:uiPriority w:val="99"/>
     <w:tblPr>
       <w:tblCellMar>
@@ -14205,6 +14261,7 @@
     <w:name w:val="标题 字符"/>
     <w:basedOn w:val="10"/>
     <w:link w:val="8"/>
+    <w:qFormat/>
     <w:uiPriority w:val="0"/>
     <w:rPr>
       <w:rFonts w:asciiTheme="majorHAnsi" w:hAnsiTheme="majorHAnsi" w:eastAsiaTheme="majorEastAsia" w:cstheme="majorBidi"/>

</xml_diff>